<commit_message>
Ampliación de la descripcíón de la App en el documento, Reestructuración del diseño E-R
</commit_message>
<xml_diff>
--- a/Initial prototype/Document.docx
+++ b/Initial prototype/Document.docx
@@ -841,17 +841,274 @@
         <w:contextualSpacing w:val="0"/>
         <w:jc w:val="both"/>
         <w:rPr>
-          <w:sz w:val="24"/>
-          <w:szCs w:val="24"/>
-        </w:rPr>
-      </w:pPr>
-      <w:r>
-        <w:rPr>
-          <w:sz w:val="24"/>
-          <w:szCs w:val="24"/>
-        </w:rPr>
-        <w:t>Algunas características identificadas de la aplicación son:</w:t>
-      </w:r>
+          <w:b/>
+          <w:sz w:val="24"/>
+          <w:szCs w:val="24"/>
+        </w:rPr>
+      </w:pPr>
+    </w:p>
+    <w:p>
+      <w:pPr>
+        <w:pStyle w:val="normal0"/>
+        <w:contextualSpacing w:val="0"/>
+        <w:jc w:val="both"/>
+        <w:rPr>
+          <w:sz w:val="24"/>
+          <w:szCs w:val="24"/>
+        </w:rPr>
+      </w:pPr>
+      <w:r>
+        <w:rPr>
+          <w:sz w:val="24"/>
+          <w:szCs w:val="24"/>
+        </w:rPr>
+        <w:t xml:space="preserve">En el presente proyecto se pretende construir una aplicación móvil llamada </w:t>
+      </w:r>
+      <w:r>
+        <w:rPr>
+          <w:i/>
+          <w:sz w:val="24"/>
+          <w:szCs w:val="24"/>
+        </w:rPr>
+        <w:t xml:space="preserve">Integrated Community </w:t>
+      </w:r>
+      <w:r>
+        <w:rPr>
+          <w:sz w:val="24"/>
+          <w:szCs w:val="24"/>
+        </w:rPr>
+        <w:t xml:space="preserve"> que busca fomentar el sentido de pertenencia en los estudiantes de la localidad La Candelaria a través de </w:t>
+      </w:r>
+    </w:p>
+    <w:p>
+      <w:pPr>
+        <w:pStyle w:val="normal0"/>
+        <w:contextualSpacing w:val="0"/>
+        <w:jc w:val="both"/>
+        <w:rPr>
+          <w:sz w:val="24"/>
+          <w:szCs w:val="24"/>
+        </w:rPr>
+      </w:pPr>
+    </w:p>
+    <w:p>
+      <w:pPr>
+        <w:pStyle w:val="normal0"/>
+        <w:numPr>
+          <w:ilvl w:val="0"/>
+          <w:numId w:val="2"/>
+        </w:numPr>
+        <w:contextualSpacing w:val="0"/>
+        <w:jc w:val="both"/>
+        <w:rPr>
+          <w:sz w:val="24"/>
+          <w:szCs w:val="24"/>
+        </w:rPr>
+      </w:pPr>
+      <w:r>
+        <w:rPr>
+          <w:sz w:val="24"/>
+          <w:szCs w:val="24"/>
+        </w:rPr>
+        <w:t>Notas históricas o culturales del sector, presentadas en la pantalla inicial del teléfono.</w:t>
+      </w:r>
+    </w:p>
+    <w:p>
+      <w:pPr>
+        <w:pStyle w:val="normal0"/>
+        <w:numPr>
+          <w:ilvl w:val="0"/>
+          <w:numId w:val="2"/>
+        </w:numPr>
+        <w:contextualSpacing w:val="0"/>
+        <w:jc w:val="both"/>
+        <w:rPr>
+          <w:sz w:val="24"/>
+          <w:szCs w:val="24"/>
+        </w:rPr>
+      </w:pPr>
+      <w:r>
+        <w:rPr>
+          <w:sz w:val="24"/>
+          <w:szCs w:val="24"/>
+        </w:rPr>
+        <w:t>Actividades colaborativas organizadas por las instituciones y recompensadas con descuentos y/o promociones brindadas por los comerciantes de la localidad.</w:t>
+      </w:r>
+    </w:p>
+    <w:p>
+      <w:pPr>
+        <w:pStyle w:val="normal0"/>
+        <w:contextualSpacing w:val="0"/>
+        <w:jc w:val="both"/>
+        <w:rPr>
+          <w:sz w:val="24"/>
+          <w:szCs w:val="24"/>
+        </w:rPr>
+      </w:pPr>
+    </w:p>
+    <w:p>
+      <w:pPr>
+        <w:pStyle w:val="normal0"/>
+        <w:contextualSpacing w:val="0"/>
+        <w:jc w:val="both"/>
+        <w:rPr>
+          <w:sz w:val="24"/>
+          <w:szCs w:val="24"/>
+        </w:rPr>
+      </w:pPr>
+      <w:r>
+        <w:rPr>
+          <w:sz w:val="24"/>
+          <w:szCs w:val="24"/>
+        </w:rPr>
+        <w:t>Las actividades serán publicadas en la aplicación a modo de post  en la que los estudiantes y comerciantes  podrán participar. Cada actividad en la que participe el estudiante le brindará puntos redimibles en promociones o descuentos en los comercios que decidan ser parte de la actividad misma. Los comerciantes, por otro lado, ganarán puntos al participar en las actividades ofreciendo descuentos y/o promociones; estos puntos serán redimibles en anuncios publicitarios mostrados en la aplicación. Finalmente, las instituciones ganarán sus puntos por la</w:t>
+      </w:r>
+      <w:r>
+        <w:rPr>
+          <w:sz w:val="24"/>
+          <w:szCs w:val="24"/>
+        </w:rPr>
+        <w:t xml:space="preserve"> creaci</w:t>
+      </w:r>
+      <w:r>
+        <w:rPr>
+          <w:sz w:val="24"/>
+          <w:szCs w:val="24"/>
+        </w:rPr>
+        <w:t>ón de actividades</w:t>
+      </w:r>
+      <w:r>
+        <w:rPr>
+          <w:sz w:val="24"/>
+          <w:szCs w:val="24"/>
+        </w:rPr>
+        <w:t xml:space="preserve"> y la</w:t>
+      </w:r>
+      <w:r>
+        <w:rPr>
+          <w:sz w:val="24"/>
+          <w:szCs w:val="24"/>
+        </w:rPr>
+        <w:t xml:space="preserve"> participación de sus estudiantes en las </w:t>
+      </w:r>
+      <w:r>
+        <w:rPr>
+          <w:sz w:val="24"/>
+          <w:szCs w:val="24"/>
+        </w:rPr>
+        <w:t>mismas, y sus puntos serán redimibles por equipos de cómputo ofrecidos por el estado.</w:t>
+      </w:r>
+    </w:p>
+    <w:p>
+      <w:pPr>
+        <w:pStyle w:val="normal0"/>
+        <w:contextualSpacing w:val="0"/>
+        <w:jc w:val="both"/>
+        <w:rPr>
+          <w:sz w:val="24"/>
+          <w:szCs w:val="24"/>
+        </w:rPr>
+      </w:pPr>
+    </w:p>
+    <w:p>
+      <w:pPr>
+        <w:pStyle w:val="normal0"/>
+        <w:contextualSpacing w:val="0"/>
+        <w:jc w:val="both"/>
+        <w:rPr>
+          <w:sz w:val="24"/>
+          <w:szCs w:val="24"/>
+        </w:rPr>
+      </w:pPr>
+      <w:r>
+        <w:rPr>
+          <w:sz w:val="24"/>
+          <w:szCs w:val="24"/>
+        </w:rPr>
+        <w:t>De esta manera logramos superar el reto al integrar las comunidades universitarias con el entorno de la localidad</w:t>
+      </w:r>
+      <w:r>
+        <w:rPr>
+          <w:sz w:val="24"/>
+          <w:szCs w:val="24"/>
+        </w:rPr>
+        <w:t xml:space="preserve">, </w:t>
+      </w:r>
+      <w:r>
+        <w:rPr>
+          <w:sz w:val="24"/>
+          <w:szCs w:val="24"/>
+        </w:rPr>
+        <w:t xml:space="preserve">abriendo un espacio de trabajo conjunto </w:t>
+      </w:r>
+      <w:r>
+        <w:rPr>
+          <w:sz w:val="24"/>
+          <w:szCs w:val="24"/>
+        </w:rPr>
+        <w:t>en donde la propia localidad junto con los estudiantes, comerciantes e instituciones se ven beneficiados gracias al apoyo mutuo entre los diferentes actores ya mencionados.</w:t>
+      </w:r>
+    </w:p>
+    <w:p>
+      <w:pPr>
+        <w:pStyle w:val="normal0"/>
+        <w:contextualSpacing w:val="0"/>
+        <w:jc w:val="both"/>
+        <w:rPr>
+          <w:sz w:val="24"/>
+          <w:szCs w:val="24"/>
+        </w:rPr>
+      </w:pPr>
+    </w:p>
+    <w:p>
+      <w:pPr>
+        <w:pStyle w:val="normal0"/>
+        <w:contextualSpacing w:val="0"/>
+        <w:jc w:val="both"/>
+        <w:rPr>
+          <w:sz w:val="24"/>
+          <w:szCs w:val="24"/>
+        </w:rPr>
+      </w:pPr>
+      <w:r>
+        <w:rPr>
+          <w:sz w:val="24"/>
+          <w:szCs w:val="24"/>
+        </w:rPr>
+        <w:t>En este orden de ideas se logran identificar a</w:t>
+      </w:r>
+      <w:r>
+        <w:rPr>
+          <w:sz w:val="24"/>
+          <w:szCs w:val="24"/>
+        </w:rPr>
+        <w:t xml:space="preserve">lgunas características </w:t>
+      </w:r>
+      <w:r>
+        <w:rPr>
+          <w:sz w:val="24"/>
+          <w:szCs w:val="24"/>
+        </w:rPr>
+        <w:t>de la aplicación</w:t>
+      </w:r>
+      <w:r>
+        <w:rPr>
+          <w:sz w:val="24"/>
+          <w:szCs w:val="24"/>
+        </w:rPr>
+        <w:t>:</w:t>
+      </w:r>
+    </w:p>
+    <w:p>
+      <w:pPr>
+        <w:pStyle w:val="normal0"/>
+        <w:contextualSpacing w:val="0"/>
+        <w:jc w:val="both"/>
+        <w:rPr>
+          <w:sz w:val="24"/>
+          <w:szCs w:val="24"/>
+        </w:rPr>
+      </w:pPr>
     </w:p>
     <w:p>
       <w:pPr>
@@ -1132,16 +1389,14 @@
           <w:szCs w:val="24"/>
         </w:rPr>
       </w:pPr>
-      <w:proofErr w:type="spellStart"/>
-      <w:r>
-        <w:rPr>
-          <w:b/>
-          <w:sz w:val="24"/>
-          <w:szCs w:val="24"/>
-        </w:rPr>
-        <w:t>Wireframes</w:t>
-      </w:r>
-      <w:proofErr w:type="spellEnd"/>
+      <w:r>
+        <w:rPr>
+          <w:b/>
+          <w:sz w:val="24"/>
+          <w:szCs w:val="24"/>
+        </w:rPr>
+        <w:t>Sketch</w:t>
+      </w:r>
       <w:r>
         <w:rPr>
           <w:b/>
@@ -1240,7 +1495,7 @@
             <v:path o:extrusionok="f" gradientshapeok="t" o:connecttype="rect"/>
             <o:lock v:ext="edit" aspectratio="t"/>
           </v:shapetype>
-          <v:shape id="_x0000_i1025" type="#_x0000_t75" style="width:181.5pt;height:261.75pt">
+          <v:shape id="_x0000_i1025" type="#_x0000_t75" style="width:181.35pt;height:262.2pt">
             <v:imagedata r:id="rId12" o:title="Registro 1"/>
           </v:shape>
         </w:pict>
@@ -1252,7 +1507,7 @@
           <w:szCs w:val="24"/>
         </w:rPr>
         <w:pict>
-          <v:shape id="_x0000_i1026" type="#_x0000_t75" style="width:181.5pt;height:261.75pt">
+          <v:shape id="_x0000_i1026" type="#_x0000_t75" style="width:181.35pt;height:262.2pt">
             <v:imagedata r:id="rId13" o:title="Registro 2"/>
           </v:shape>
         </w:pict>
@@ -1264,7 +1519,7 @@
           <w:szCs w:val="24"/>
         </w:rPr>
         <w:pict>
-          <v:shape id="_x0000_i1027" type="#_x0000_t75" style="width:181.5pt;height:264.75pt">
+          <v:shape id="_x0000_i1027" type="#_x0000_t75" style="width:181.35pt;height:264.25pt">
             <v:imagedata r:id="rId14" o:title="Registro 3"/>
           </v:shape>
         </w:pict>
@@ -1328,7 +1583,7 @@
           <w:szCs w:val="24"/>
         </w:rPr>
         <w:pict>
-          <v:shape id="_x0000_i1028" type="#_x0000_t75" style="width:181.5pt;height:264.75pt">
+          <v:shape id="_x0000_i1028" type="#_x0000_t75" style="width:181.35pt;height:264.25pt">
             <v:imagedata r:id="rId15" o:title="Registro 3"/>
           </v:shape>
         </w:pict>
@@ -1340,7 +1595,7 @@
           <w:szCs w:val="24"/>
         </w:rPr>
         <w:pict>
-          <v:shape id="_x0000_i1029" type="#_x0000_t75" style="width:181.5pt;height:262.5pt">
+          <v:shape id="_x0000_i1029" type="#_x0000_t75" style="width:181.35pt;height:262.85pt">
             <v:imagedata r:id="rId16" o:title="Login"/>
           </v:shape>
         </w:pict>
@@ -1352,7 +1607,7 @@
           <w:szCs w:val="24"/>
         </w:rPr>
         <w:pict>
-          <v:shape id="_x0000_i1030" type="#_x0000_t75" style="width:181.5pt;height:261.75pt">
+          <v:shape id="_x0000_i1030" type="#_x0000_t75" style="width:181.35pt;height:262.2pt">
             <v:imagedata r:id="rId17" o:title="Actividades Estudiantes"/>
           </v:shape>
         </w:pict>
@@ -1378,7 +1633,7 @@
         </w:rPr>
         <w:lastRenderedPageBreak/>
         <w:pict>
-          <v:shape id="_x0000_i1031" type="#_x0000_t75" style="width:181.5pt;height:268.5pt">
+          <v:shape id="_x0000_i1031" type="#_x0000_t75" style="width:181.35pt;height:268.3pt">
             <v:imagedata r:id="rId18" o:title="Evento"/>
           </v:shape>
         </w:pict>
@@ -1390,7 +1645,7 @@
           <w:szCs w:val="24"/>
         </w:rPr>
         <w:pict>
-          <v:shape id="_x0000_i1032" type="#_x0000_t75" style="width:181.5pt;height:262.5pt">
+          <v:shape id="_x0000_i1032" type="#_x0000_t75" style="width:181.35pt;height:262.85pt">
             <v:imagedata r:id="rId19" o:title="Recompensas"/>
           </v:shape>
         </w:pict>
@@ -1402,7 +1657,7 @@
           <w:szCs w:val="24"/>
         </w:rPr>
         <w:pict>
-          <v:shape id="_x0000_i1033" type="#_x0000_t75" style="width:181.5pt;height:262.5pt">
+          <v:shape id="_x0000_i1033" type="#_x0000_t75" style="width:181.35pt;height:262.85pt">
             <v:imagedata r:id="rId20" o:title="Ficha técnica de actividad"/>
           </v:shape>
         </w:pict>
@@ -1466,7 +1721,7 @@
           <w:szCs w:val="24"/>
         </w:rPr>
         <w:pict>
-          <v:shape id="_x0000_i1034" type="#_x0000_t75" style="width:181.5pt;height:264pt">
+          <v:shape id="_x0000_i1034" type="#_x0000_t75" style="width:181.35pt;height:263.55pt">
             <v:imagedata r:id="rId21" o:title="Actividades comerciantes"/>
           </v:shape>
         </w:pict>
@@ -1478,7 +1733,7 @@
           <w:szCs w:val="24"/>
         </w:rPr>
         <w:pict>
-          <v:shape id="_x0000_i1035" type="#_x0000_t75" style="width:181.5pt;height:262.5pt">
+          <v:shape id="_x0000_i1035" type="#_x0000_t75" style="width:181.35pt;height:262.85pt">
             <v:imagedata r:id="rId22" o:title="Inversión"/>
           </v:shape>
         </w:pict>
@@ -1490,7 +1745,7 @@
           <w:szCs w:val="24"/>
         </w:rPr>
         <w:pict>
-          <v:shape id="_x0000_i1036" type="#_x0000_t75" style="width:181.5pt;height:262.5pt">
+          <v:shape id="_x0000_i1036" type="#_x0000_t75" style="width:181.35pt;height:262.85pt">
             <v:imagedata r:id="rId23" o:title="Ganancias"/>
           </v:shape>
         </w:pict>
@@ -1568,7 +1823,7 @@
         </w:rPr>
         <w:lastRenderedPageBreak/>
         <w:pict>
-          <v:shape id="_x0000_i1037" type="#_x0000_t75" style="width:181.5pt;height:266.25pt">
+          <v:shape id="_x0000_i1037" type="#_x0000_t75" style="width:181.35pt;height:266.25pt">
             <v:imagedata r:id="rId24" o:title="Ficha técnica de Inversión"/>
           </v:shape>
         </w:pict>
@@ -1580,7 +1835,7 @@
           <w:szCs w:val="24"/>
         </w:rPr>
         <w:pict>
-          <v:shape id="_x0000_i1038" type="#_x0000_t75" style="width:181.5pt;height:262.5pt">
+          <v:shape id="_x0000_i1038" type="#_x0000_t75" style="width:181.35pt;height:262.85pt">
             <v:imagedata r:id="rId25" o:title="Protector de pantalla"/>
           </v:shape>
         </w:pict>
@@ -1956,7 +2211,7 @@
           <w:szCs w:val="24"/>
         </w:rPr>
         <w:pict>
-          <v:shape id="_x0000_i1039" type="#_x0000_t75" style="width:481.5pt;height:493.5pt">
+          <v:shape id="_x0000_i1039" type="#_x0000_t75" style="width:481.6pt;height:493.8pt">
             <v:imagedata r:id="rId27" o:title="Model E - R"/>
           </v:shape>
         </w:pict>
@@ -2042,10 +2297,6 @@
     </w:p>
     <w:p>
       <w:pPr>
-        <w:pStyle w:val="normal0"/>
-        <w:ind w:left="297" w:right="-749" w:hanging="285"/>
-        <w:contextualSpacing w:val="0"/>
-        <w:jc w:val="both"/>
         <w:rPr>
           <w:sz w:val="24"/>
           <w:szCs w:val="24"/>
@@ -2177,8 +2428,100 @@
       </w:rPr>
     </w:lvl>
   </w:abstractNum>
+  <w:abstractNum w:abstractNumId="1">
+    <w:nsid w:val="304F156F"/>
+    <w:multiLevelType w:val="hybridMultilevel"/>
+    <w:tmpl w:val="621EB066"/>
+    <w:lvl w:ilvl="0" w:tplc="240A000F">
+      <w:start w:val="1"/>
+      <w:numFmt w:val="decimal"/>
+      <w:lvlText w:val="%1."/>
+      <w:lvlJc w:val="left"/>
+      <w:pPr>
+        <w:ind w:left="720" w:hanging="360"/>
+      </w:pPr>
+      <w:rPr>
+        <w:rFonts w:hint="default"/>
+      </w:rPr>
+    </w:lvl>
+    <w:lvl w:ilvl="1" w:tplc="240A0019" w:tentative="1">
+      <w:start w:val="1"/>
+      <w:numFmt w:val="lowerLetter"/>
+      <w:lvlText w:val="%2."/>
+      <w:lvlJc w:val="left"/>
+      <w:pPr>
+        <w:ind w:left="1440" w:hanging="360"/>
+      </w:pPr>
+    </w:lvl>
+    <w:lvl w:ilvl="2" w:tplc="240A001B" w:tentative="1">
+      <w:start w:val="1"/>
+      <w:numFmt w:val="lowerRoman"/>
+      <w:lvlText w:val="%3."/>
+      <w:lvlJc w:val="right"/>
+      <w:pPr>
+        <w:ind w:left="2160" w:hanging="180"/>
+      </w:pPr>
+    </w:lvl>
+    <w:lvl w:ilvl="3" w:tplc="240A000F" w:tentative="1">
+      <w:start w:val="1"/>
+      <w:numFmt w:val="decimal"/>
+      <w:lvlText w:val="%4."/>
+      <w:lvlJc w:val="left"/>
+      <w:pPr>
+        <w:ind w:left="2880" w:hanging="360"/>
+      </w:pPr>
+    </w:lvl>
+    <w:lvl w:ilvl="4" w:tplc="240A0019" w:tentative="1">
+      <w:start w:val="1"/>
+      <w:numFmt w:val="lowerLetter"/>
+      <w:lvlText w:val="%5."/>
+      <w:lvlJc w:val="left"/>
+      <w:pPr>
+        <w:ind w:left="3600" w:hanging="360"/>
+      </w:pPr>
+    </w:lvl>
+    <w:lvl w:ilvl="5" w:tplc="240A001B" w:tentative="1">
+      <w:start w:val="1"/>
+      <w:numFmt w:val="lowerRoman"/>
+      <w:lvlText w:val="%6."/>
+      <w:lvlJc w:val="right"/>
+      <w:pPr>
+        <w:ind w:left="4320" w:hanging="180"/>
+      </w:pPr>
+    </w:lvl>
+    <w:lvl w:ilvl="6" w:tplc="240A000F" w:tentative="1">
+      <w:start w:val="1"/>
+      <w:numFmt w:val="decimal"/>
+      <w:lvlText w:val="%7."/>
+      <w:lvlJc w:val="left"/>
+      <w:pPr>
+        <w:ind w:left="5040" w:hanging="360"/>
+      </w:pPr>
+    </w:lvl>
+    <w:lvl w:ilvl="7" w:tplc="240A0019" w:tentative="1">
+      <w:start w:val="1"/>
+      <w:numFmt w:val="lowerLetter"/>
+      <w:lvlText w:val="%8."/>
+      <w:lvlJc w:val="left"/>
+      <w:pPr>
+        <w:ind w:left="5760" w:hanging="360"/>
+      </w:pPr>
+    </w:lvl>
+    <w:lvl w:ilvl="8" w:tplc="240A001B" w:tentative="1">
+      <w:start w:val="1"/>
+      <w:numFmt w:val="lowerRoman"/>
+      <w:lvlText w:val="%9."/>
+      <w:lvlJc w:val="right"/>
+      <w:pPr>
+        <w:ind w:left="6480" w:hanging="180"/>
+      </w:pPr>
+    </w:lvl>
+  </w:abstractNum>
   <w:num w:numId="1">
     <w:abstractNumId w:val="0"/>
+  </w:num>
+  <w:num w:numId="2">
+    <w:abstractNumId w:val="1"/>
   </w:num>
 </w:numbering>
 </file>

</xml_diff>

<commit_message>
Reconstricción Diseño ER Finalizada
</commit_message>
<xml_diff>
--- a/Initial prototype/Document.docx
+++ b/Initial prototype/Document.docx
@@ -2163,21 +2163,18 @@
         <w:contextualSpacing w:val="0"/>
         <w:jc w:val="both"/>
         <w:rPr>
-          <w:rFonts w:ascii="Helvetica" w:hAnsi="Helvetica" w:cs="Helvetica"/>
-          <w:color w:val="444444"/>
-          <w:sz w:val="20"/>
-          <w:szCs w:val="20"/>
+          <w:sz w:val="24"/>
+          <w:szCs w:val="24"/>
         </w:rPr>
       </w:pPr>
       <w:hyperlink r:id="rId26" w:history="1">
         <w:r>
           <w:rPr>
             <w:rStyle w:val="Hipervnculo"/>
-            <w:rFonts w:ascii="Helvetica" w:hAnsi="Helvetica" w:cs="Helvetica"/>
-            <w:sz w:val="20"/>
-            <w:szCs w:val="20"/>
+            <w:sz w:val="24"/>
+            <w:szCs w:val="24"/>
           </w:rPr>
-          <w:t>https://goo.gl/yd787R</w:t>
+          <w:t>https://www.draw.io/#G1fvoecXJRFU_jz4SIJ2mo0uJkiB983KO9</w:t>
         </w:r>
       </w:hyperlink>
     </w:p>
@@ -2188,7 +2185,6 @@
         <w:contextualSpacing w:val="0"/>
         <w:jc w:val="both"/>
         <w:rPr>
-          <w:b/>
           <w:sz w:val="24"/>
           <w:szCs w:val="24"/>
         </w:rPr>
@@ -2205,14 +2201,38 @@
           <w:szCs w:val="24"/>
         </w:rPr>
       </w:pPr>
+    </w:p>
+    <w:p>
+      <w:pPr>
+        <w:pStyle w:val="normal0"/>
+        <w:ind w:left="297" w:right="-749" w:hanging="285"/>
+        <w:contextualSpacing w:val="0"/>
+        <w:jc w:val="both"/>
+        <w:rPr>
+          <w:sz w:val="24"/>
+          <w:szCs w:val="24"/>
+        </w:rPr>
+      </w:pPr>
+    </w:p>
+    <w:p>
+      <w:pPr>
+        <w:pStyle w:val="normal0"/>
+        <w:ind w:left="297" w:right="-749" w:hanging="285"/>
+        <w:contextualSpacing w:val="0"/>
+        <w:jc w:val="both"/>
+        <w:rPr>
+          <w:sz w:val="24"/>
+          <w:szCs w:val="24"/>
+        </w:rPr>
+      </w:pPr>
       <w:r>
         <w:rPr>
           <w:sz w:val="24"/>
           <w:szCs w:val="24"/>
         </w:rPr>
         <w:pict>
-          <v:shape id="_x0000_i1039" type="#_x0000_t75" style="width:481.6pt;height:493.8pt">
-            <v:imagedata r:id="rId27" o:title="Model E - R"/>
+          <v:shape id="_x0000_i1048" type="#_x0000_t75" style="width:451pt;height:398.05pt">
+            <v:imagedata r:id="rId27" o:title="Design_ER_B-1"/>
           </v:shape>
         </w:pict>
       </w:r>

</xml_diff>

<commit_message>
Corrección del diagrama entidad relación
</commit_message>
<xml_diff>
--- a/Initial prototype/Document.docx
+++ b/Initial prototype/Document.docx
@@ -2231,8 +2231,8 @@
           <w:szCs w:val="24"/>
         </w:rPr>
         <w:pict>
-          <v:shape id="_x0000_i1048" type="#_x0000_t75" style="width:451pt;height:398.05pt">
-            <v:imagedata r:id="rId27" o:title="Design_ER_B-1"/>
+          <v:shape id="_x0000_i1050" type="#_x0000_t75" style="width:451pt;height:398.05pt">
+            <v:imagedata r:id="rId27" o:title="Diagrama Entidad Relación (1)"/>
           </v:shape>
         </w:pict>
       </w:r>

</xml_diff>

<commit_message>
Actualización del diseño ER basados en el mapa ER
</commit_message>
<xml_diff>
--- a/Initial prototype/Document.docx
+++ b/Initial prototype/Document.docx
@@ -2213,28 +2213,57 @@
           <w:szCs w:val="24"/>
         </w:rPr>
       </w:pPr>
-    </w:p>
-    <w:p>
-      <w:pPr>
-        <w:pStyle w:val="normal0"/>
-        <w:ind w:left="297" w:right="-749" w:hanging="285"/>
-        <w:contextualSpacing w:val="0"/>
-        <w:jc w:val="both"/>
-        <w:rPr>
-          <w:sz w:val="24"/>
-          <w:szCs w:val="24"/>
-        </w:rPr>
-      </w:pPr>
-      <w:r>
-        <w:rPr>
-          <w:sz w:val="24"/>
-          <w:szCs w:val="24"/>
-        </w:rPr>
-        <w:pict>
-          <v:shape id="_x0000_i1050" type="#_x0000_t75" style="width:451pt;height:398.05pt">
-            <v:imagedata r:id="rId27" o:title="Diagrama Entidad Relación (1)"/>
-          </v:shape>
-        </w:pict>
+      <w:r>
+        <w:rPr>
+          <w:noProof/>
+          <w:sz w:val="24"/>
+          <w:szCs w:val="24"/>
+        </w:rPr>
+        <w:drawing>
+          <wp:inline distT="0" distB="0" distL="0" distR="0">
+            <wp:extent cx="5719445" cy="5081270"/>
+            <wp:effectExtent l="19050" t="0" r="0" b="0"/>
+            <wp:docPr id="28" name="Imagen 28" descr="C:\Users\heralva\Downloads\Diagrama Entidad Relación (2).png"/>
+            <wp:cNvGraphicFramePr>
+              <a:graphicFrameLocks xmlns:a="http://schemas.openxmlformats.org/drawingml/2006/main" noChangeAspect="1"/>
+            </wp:cNvGraphicFramePr>
+            <a:graphic xmlns:a="http://schemas.openxmlformats.org/drawingml/2006/main">
+              <a:graphicData uri="http://schemas.openxmlformats.org/drawingml/2006/picture">
+                <pic:pic xmlns:pic="http://schemas.openxmlformats.org/drawingml/2006/picture">
+                  <pic:nvPicPr>
+                    <pic:cNvPr id="0" name="Picture 28" descr="C:\Users\heralva\Downloads\Diagrama Entidad Relación (2).png"/>
+                    <pic:cNvPicPr>
+                      <a:picLocks noChangeAspect="1" noChangeArrowheads="1"/>
+                    </pic:cNvPicPr>
+                  </pic:nvPicPr>
+                  <pic:blipFill>
+                    <a:blip r:embed="rId27" cstate="print"/>
+                    <a:srcRect/>
+                    <a:stretch>
+                      <a:fillRect/>
+                    </a:stretch>
+                  </pic:blipFill>
+                  <pic:spPr bwMode="auto">
+                    <a:xfrm>
+                      <a:off x="0" y="0"/>
+                      <a:ext cx="5719445" cy="5081270"/>
+                    </a:xfrm>
+                    <a:prstGeom prst="rect">
+                      <a:avLst/>
+                    </a:prstGeom>
+                    <a:noFill/>
+                    <a:ln w="9525">
+                      <a:noFill/>
+                      <a:miter lim="800000"/>
+                      <a:headEnd/>
+                      <a:tailEnd/>
+                    </a:ln>
+                  </pic:spPr>
+                </pic:pic>
+              </a:graphicData>
+            </a:graphic>
+          </wp:inline>
+        </w:drawing>
       </w:r>
     </w:p>
     <w:p>

</xml_diff>

<commit_message>
Construcción del mapa ER
</commit_message>
<xml_diff>
--- a/Initial prototype/Document.docx
+++ b/Initial prototype/Document.docx
@@ -2343,14 +2343,87 @@
           <w:szCs w:val="24"/>
         </w:rPr>
       </w:pPr>
-    </w:p>
-    <w:p>
-      <w:pPr>
-        <w:rPr>
-          <w:sz w:val="24"/>
-          <w:szCs w:val="24"/>
-        </w:rPr>
-      </w:pPr>
+      <w:hyperlink r:id="rId28" w:history="1">
+        <w:r>
+          <w:rPr>
+            <w:rStyle w:val="Hipervnculo"/>
+            <w:sz w:val="24"/>
+            <w:szCs w:val="24"/>
+          </w:rPr>
+          <w:t>https://www.draw.io/#G18jfWr3o53Y71G8tps8uikCD43oVJ0xf2</w:t>
+        </w:r>
+      </w:hyperlink>
+    </w:p>
+    <w:p>
+      <w:pPr>
+        <w:pStyle w:val="normal0"/>
+        <w:contextualSpacing w:val="0"/>
+        <w:jc w:val="both"/>
+        <w:rPr>
+          <w:sz w:val="24"/>
+          <w:szCs w:val="24"/>
+        </w:rPr>
+      </w:pPr>
+    </w:p>
+    <w:p>
+      <w:pPr>
+        <w:rPr>
+          <w:sz w:val="24"/>
+          <w:szCs w:val="24"/>
+        </w:rPr>
+      </w:pPr>
+      <w:r>
+        <w:rPr>
+          <w:noProof/>
+          <w:sz w:val="24"/>
+          <w:szCs w:val="24"/>
+        </w:rPr>
+        <w:drawing>
+          <wp:inline distT="0" distB="0" distL="0" distR="0">
+            <wp:extent cx="5727700" cy="6090285"/>
+            <wp:effectExtent l="0" t="0" r="6350" b="0"/>
+            <wp:docPr id="29" name="Imagen 29" descr="C:\Users\heralva\Downloads\Mapa Entidad Relación.png"/>
+            <wp:cNvGraphicFramePr>
+              <a:graphicFrameLocks xmlns:a="http://schemas.openxmlformats.org/drawingml/2006/main" noChangeAspect="1"/>
+            </wp:cNvGraphicFramePr>
+            <a:graphic xmlns:a="http://schemas.openxmlformats.org/drawingml/2006/main">
+              <a:graphicData uri="http://schemas.openxmlformats.org/drawingml/2006/picture">
+                <pic:pic xmlns:pic="http://schemas.openxmlformats.org/drawingml/2006/picture">
+                  <pic:nvPicPr>
+                    <pic:cNvPr id="0" name="Picture 29" descr="C:\Users\heralva\Downloads\Mapa Entidad Relación.png"/>
+                    <pic:cNvPicPr>
+                      <a:picLocks noChangeAspect="1" noChangeArrowheads="1"/>
+                    </pic:cNvPicPr>
+                  </pic:nvPicPr>
+                  <pic:blipFill>
+                    <a:blip r:embed="rId29"/>
+                    <a:srcRect/>
+                    <a:stretch>
+                      <a:fillRect/>
+                    </a:stretch>
+                  </pic:blipFill>
+                  <pic:spPr bwMode="auto">
+                    <a:xfrm>
+                      <a:off x="0" y="0"/>
+                      <a:ext cx="5727700" cy="6090285"/>
+                    </a:xfrm>
+                    <a:prstGeom prst="rect">
+                      <a:avLst/>
+                    </a:prstGeom>
+                    <a:noFill/>
+                    <a:ln w="9525">
+                      <a:noFill/>
+                      <a:miter lim="800000"/>
+                      <a:headEnd/>
+                      <a:tailEnd/>
+                    </a:ln>
+                  </pic:spPr>
+                </pic:pic>
+              </a:graphicData>
+            </a:graphic>
+          </wp:inline>
+        </w:drawing>
+      </w:r>
     </w:p>
     <w:sectPr>
       <w:pgSz w:w="11909" w:h="16834"/>

</xml_diff>